<commit_message>
new import, changes in 298.17
https://parzival.unibe.ch/parzdb/parzival.php?page=fassungen&dreissiger=298&tableView=1
</commit_message>
<xml_diff>
--- a/assets/docx_files/DmGT_Kommentar.docx
+++ b/assets/docx_files/DmGT_Kommentar.docx
@@ -2043,6 +2043,7 @@
         <w:t xml:space="preserve">) und </w:t>
       </w:r>
       <w:hyperlink r:id="rId11" w:history="1">
+        <w:proofErr w:type="spellStart"/>
         <w:r>
           <w:rPr>
             <w:rStyle w:val="Hyperlink"/>
@@ -2050,7 +2051,17 @@
             <w:color w:val="000000" w:themeColor="text1"/>
             <w:u w:val="none"/>
           </w:rPr>
-          <w:t>Sp. 1547</w:t>
+          <w:t>Sp</w:t>
+        </w:r>
+        <w:proofErr w:type="spellEnd"/>
+        <w:r>
+          <w:rPr>
+            <w:rStyle w:val="Hyperlink"/>
+            <w:bCs/>
+            <w:color w:val="000000" w:themeColor="text1"/>
+            <w:u w:val="none"/>
+          </w:rPr>
+          <w:t>. 1547</w:t>
         </w:r>
       </w:hyperlink>
       <w:r>
@@ -6742,7 +6753,23 @@
           <w:bCs/>
           <w:color w:val="000000" w:themeColor="text1"/>
         </w:rPr>
-        <w:t>in Hs. V, 346.16)</w:t>
+        <w:t xml:space="preserve">in </w:t>
+      </w:r>
+      <w:proofErr w:type="spellStart"/>
+      <w:r>
+        <w:rPr>
+          <w:bCs/>
+          <w:color w:val="000000" w:themeColor="text1"/>
+        </w:rPr>
+        <w:t>Hs</w:t>
+      </w:r>
+      <w:proofErr w:type="spellEnd"/>
+      <w:r>
+        <w:rPr>
+          <w:bCs/>
+          <w:color w:val="000000" w:themeColor="text1"/>
+        </w:rPr>
+        <w:t>. V, 346.16)</w:t>
       </w:r>
       <w:r>
         <w:rPr>
@@ -10080,7 +10107,21 @@
         <w:rPr>
           <w:color w:val="000000" w:themeColor="text1"/>
         </w:rPr>
-        <w:t xml:space="preserve">(Hs. m) </w:t>
+        <w:t>(</w:t>
+      </w:r>
+      <w:proofErr w:type="spellStart"/>
+      <w:r>
+        <w:rPr>
+          <w:color w:val="000000" w:themeColor="text1"/>
+        </w:rPr>
+        <w:t>Hs</w:t>
+      </w:r>
+      <w:proofErr w:type="spellEnd"/>
+      <w:r>
+        <w:rPr>
+          <w:color w:val="000000" w:themeColor="text1"/>
+        </w:rPr>
+        <w:t xml:space="preserve">. m) </w:t>
       </w:r>
       <w:r>
         <w:rPr>
@@ -10503,7 +10544,23 @@
           <w:i/>
           <w:color w:val="000000" w:themeColor="text1"/>
         </w:rPr>
-        <w:t xml:space="preserve"> val </w:t>
+        <w:t xml:space="preserve"> </w:t>
+      </w:r>
+      <w:proofErr w:type="spellStart"/>
+      <w:r>
+        <w:rPr>
+          <w:i/>
+          <w:color w:val="000000" w:themeColor="text1"/>
+        </w:rPr>
+        <w:t>val</w:t>
+      </w:r>
+      <w:proofErr w:type="spellEnd"/>
+      <w:r>
+        <w:rPr>
+          <w:i/>
+          <w:color w:val="000000" w:themeColor="text1"/>
+        </w:rPr>
+        <w:t xml:space="preserve"> </w:t>
       </w:r>
       <w:r>
         <w:rPr>
@@ -10626,8 +10683,17 @@
           <w:i/>
           <w:color w:val="000000" w:themeColor="text1"/>
         </w:rPr>
-        <w:t>-val</w:t>
-      </w:r>
+        <w:t>-</w:t>
+      </w:r>
+      <w:proofErr w:type="spellStart"/>
+      <w:r>
+        <w:rPr>
+          <w:i/>
+          <w:color w:val="000000" w:themeColor="text1"/>
+        </w:rPr>
+        <w:t>val</w:t>
+      </w:r>
+      <w:proofErr w:type="spellEnd"/>
       <w:r>
         <w:rPr>
           <w:color w:val="000000" w:themeColor="text1"/>
@@ -16144,7 +16210,67 @@
         <w:rPr>
           <w:color w:val="000000" w:themeColor="text1"/>
         </w:rPr>
-        <w:t>298.17 und 298.18 sind jeweils mit Komma abgeschlossen, da nicht eindeutig zu entscheiden ist, ob 298.17 eine Ergänzung zu 298.16 darstellt oder einen Nebensatz zu 298.19.</w:t>
+        <w:t>298.17 und 298.18 sind jeweils mit Komma abgeschlossen, da nicht eindeutig zu entscheiden ist, ob 298.18 einen Nebensatz zu 298.16</w:t>
+      </w:r>
+      <w:r>
+        <w:rPr>
+          <w:color w:val="000000" w:themeColor="text1"/>
+        </w:rPr>
+        <w:t> </w:t>
+      </w:r>
+      <w:r>
+        <w:rPr>
+          <w:color w:val="000000" w:themeColor="text1"/>
+        </w:rPr>
+        <w:t>f. (a) oder zu 298.19</w:t>
+      </w:r>
+      <w:r>
+        <w:rPr>
+          <w:color w:val="000000" w:themeColor="text1"/>
+        </w:rPr>
+        <w:t> </w:t>
+      </w:r>
+      <w:r>
+        <w:rPr>
+          <w:color w:val="000000" w:themeColor="text1"/>
+        </w:rPr>
+        <w:t>f. (b) darstellt:</w:t>
+      </w:r>
+      <w:r>
+        <w:rPr>
+          <w:color w:val="000000" w:themeColor="text1"/>
+        </w:rPr>
+        <w:t xml:space="preserve"> </w:t>
+      </w:r>
+      <w:r>
+        <w:rPr>
+          <w:color w:val="000000" w:themeColor="text1"/>
+        </w:rPr>
+        <w:t>(a)</w:t>
+      </w:r>
+      <w:r>
+        <w:rPr>
+          <w:color w:val="000000" w:themeColor="text1"/>
+        </w:rPr>
+        <w:t> </w:t>
+      </w:r>
+      <w:r>
+        <w:rPr>
+          <w:color w:val="000000" w:themeColor="text1"/>
+        </w:rPr>
+        <w:t>‚Wäre ich doch nur imstande, Euch jetzt meinen Dienst zu erweisen, wie es Euer Wille bisher immer verlangte, solange mir Gott heile Glieder gewährte, so hat ja meine Hand nicht aufgehört, ständig für Euch zu kämpfen.‘</w:t>
+      </w:r>
+      <w:r>
+        <w:rPr>
+          <w:color w:val="000000" w:themeColor="text1"/>
+        </w:rPr>
+        <w:t xml:space="preserve"> </w:t>
+      </w:r>
+      <w:r>
+        <w:rPr>
+          <w:color w:val="000000" w:themeColor="text1"/>
+        </w:rPr>
+        <w:t>(b) ‚Wäre ich doch nur imstande, Euch jetzt meinen Dienst zu erweisen, wie es Euer Wille bisher immer verlangte. Solange mir Gott heile Glieder gewährte, hat meine Hand nicht aufgehört, ständig für Euch zu kämpfen‘ (298.16–21). Denkbar wäre es auch, 298.16 als bedauernden Ausruf syntaktisch und mittels Interpunktion von 298.17–21 abzusetzen und 298.17–21 als einen Satz aufzufassen: ‚Könnte ich Euch doch nur jetzt meinen Dienst erweisen! So, wie es Euer Wille stets verlangte, als mir Gott noch heile Glieder gewährte, hat meine Hand ja nicht aufgehört, ständig für Euch zu kämpfen.‘</w:t>
       </w:r>
     </w:p>
     <w:p>
@@ -17584,7 +17710,6 @@
         <w:rPr>
           <w:color w:val="000000" w:themeColor="text1"/>
         </w:rPr>
-        <w:lastRenderedPageBreak/>
         <w:t xml:space="preserve">Das </w:t>
       </w:r>
       <w:proofErr w:type="spellStart"/>
@@ -19956,6 +20081,7 @@
           <w:bCs/>
           <w:color w:val="000000" w:themeColor="text1"/>
         </w:rPr>
+        <w:lastRenderedPageBreak/>
         <w:t xml:space="preserve">Mhd. </w:t>
       </w:r>
       <w:r>
@@ -20542,15 +20668,7 @@
           <w:bCs/>
           <w:color w:val="000000" w:themeColor="text1"/>
         </w:rPr>
-        <w:t xml:space="preserve">sich im Genus unterscheidenden Pronomina auf die </w:t>
-      </w:r>
-      <w:r>
-        <w:rPr>
-          <w:bCs/>
-          <w:color w:val="000000" w:themeColor="text1"/>
-        </w:rPr>
-        <w:lastRenderedPageBreak/>
-        <w:t xml:space="preserve">beiden Bestandteile des </w:t>
+        <w:t xml:space="preserve">sich im Genus unterscheidenden Pronomina auf die beiden Bestandteile des </w:t>
       </w:r>
       <w:proofErr w:type="spellStart"/>
       <w:r>
@@ -23068,7 +23186,11 @@
       </w:r>
       <w:proofErr w:type="spellEnd"/>
       <w:r>
-        <w:t xml:space="preserve">. n und o </w:t>
+        <w:t xml:space="preserve">. n und </w:t>
+      </w:r>
+      <w:r>
+        <w:lastRenderedPageBreak/>
+        <w:t xml:space="preserve">o </w:t>
       </w:r>
       <w:proofErr w:type="spellStart"/>
       <w:r>
@@ -23422,7 +23544,6 @@
         <w:t xml:space="preserve"> </w:t>
       </w:r>
       <w:r>
-        <w:lastRenderedPageBreak/>
         <w:t>(</w:t>
       </w:r>
       <w:proofErr w:type="spellStart"/>
@@ -23552,25 +23673,7 @@
         <w:rPr>
           <w:color w:val="000000" w:themeColor="text1"/>
         </w:rPr>
-        <w:t xml:space="preserve"> [</w:t>
-      </w:r>
-      <w:r>
-        <w:rPr>
-          <w:color w:val="000000" w:themeColor="text1"/>
-        </w:rPr>
-        <w:t>2.1.2</w:t>
-      </w:r>
-      <w:r>
-        <w:rPr>
-          <w:color w:val="000000" w:themeColor="text1"/>
-        </w:rPr>
-        <w:t>]</w:t>
-      </w:r>
-      <w:r>
-        <w:rPr>
-          <w:color w:val="000000" w:themeColor="text1"/>
-        </w:rPr>
-        <w:t>)</w:t>
+        <w:t xml:space="preserve"> [2.1.2])</w:t>
       </w:r>
       <w:r>
         <w:rPr>
@@ -23588,13 +23691,7 @@
         <w:t xml:space="preserve">Somit ließe sich die *m-Lesart als eine </w:t>
       </w:r>
       <w:r>
-        <w:t>(</w:t>
-      </w:r>
-      <w:r>
-        <w:t>handlungschronologisch verfrüht gesetzte</w:t>
-      </w:r>
-      <w:r>
-        <w:t xml:space="preserve">) </w:t>
+        <w:t xml:space="preserve">(handlungschronologisch verfrüht gesetzte) </w:t>
       </w:r>
       <w:r>
         <w:t xml:space="preserve">Vorausschau auf das Ende des Konflikts verstehen: </w:t>
@@ -23604,13 +23701,7 @@
         <w:rPr>
           <w:color w:val="000000" w:themeColor="text1"/>
         </w:rPr>
-        <w:t>Meljan</w:t>
-      </w:r>
-      <w:r>
-        <w:rPr>
-          <w:color w:val="000000" w:themeColor="text1"/>
-        </w:rPr>
-        <w:t>z</w:t>
+        <w:t>Meljanz</w:t>
       </w:r>
       <w:proofErr w:type="spellEnd"/>
       <w:r>
@@ -25192,6 +25283,7 @@
           <w:bCs/>
           <w:color w:val="000000" w:themeColor="text1"/>
         </w:rPr>
+        <w:lastRenderedPageBreak/>
         <w:t xml:space="preserve">Die </w:t>
       </w:r>
       <w:r>
@@ -25763,7 +25855,6 @@
           <w:b/>
           <w:color w:val="000000" w:themeColor="text1"/>
         </w:rPr>
-        <w:lastRenderedPageBreak/>
         <w:t>419.24</w:t>
       </w:r>
       <w:r>
@@ -27898,6 +27989,7 @@
           <w:b/>
           <w:color w:val="000000" w:themeColor="text1"/>
         </w:rPr>
+        <w:lastRenderedPageBreak/>
         <w:t>478.9</w:t>
       </w:r>
       <w:r>
@@ -28462,15 +28554,7 @@
           <w:bCs/>
           <w:color w:val="000000" w:themeColor="text1"/>
         </w:rPr>
-        <w:t xml:space="preserve">unterscheiden, ist nicht mit Sicherheit zu sagen, </w:t>
-      </w:r>
-      <w:r>
-        <w:rPr>
-          <w:bCs/>
-          <w:color w:val="000000" w:themeColor="text1"/>
-        </w:rPr>
-        <w:lastRenderedPageBreak/>
-        <w:t xml:space="preserve">ob sich </w:t>
+        <w:t xml:space="preserve">unterscheiden, ist nicht mit Sicherheit zu sagen, ob sich </w:t>
       </w:r>
       <w:r>
         <w:rPr>
@@ -31032,13 +31116,21 @@
         </w:rPr>
         <w:t xml:space="preserve">), </w:t>
       </w:r>
-      <w:r>
-        <w:rPr>
-          <w:iCs/>
-          <w:color w:val="000000" w:themeColor="text1"/>
-        </w:rPr>
-        <w:lastRenderedPageBreak/>
-        <w:t>Hs. Q (</w:t>
+      <w:proofErr w:type="spellStart"/>
+      <w:r>
+        <w:rPr>
+          <w:iCs/>
+          <w:color w:val="000000" w:themeColor="text1"/>
+        </w:rPr>
+        <w:t>Hs</w:t>
+      </w:r>
+      <w:proofErr w:type="spellEnd"/>
+      <w:r>
+        <w:rPr>
+          <w:iCs/>
+          <w:color w:val="000000" w:themeColor="text1"/>
+        </w:rPr>
+        <w:t>. Q (</w:t>
       </w:r>
       <w:r>
         <w:rPr>
@@ -33303,7 +33395,6 @@
         <w:rPr>
           <w:color w:val="000000" w:themeColor="text1"/>
         </w:rPr>
-        <w:lastRenderedPageBreak/>
         <w:t>Bei (</w:t>
       </w:r>
       <w:proofErr w:type="spellStart"/>
@@ -35878,6 +35969,7 @@
           <w:i/>
           <w:color w:val="000000" w:themeColor="text1"/>
         </w:rPr>
+        <w:lastRenderedPageBreak/>
         <w:t>ph</w:t>
       </w:r>
       <w:proofErr w:type="spellEnd"/>
@@ -36181,7 +36273,6 @@
         <w:rPr>
           <w:color w:val="000000" w:themeColor="text1"/>
         </w:rPr>
-        <w:lastRenderedPageBreak/>
         <w:t>Die Verse lauten in *D, *m und *T, was Imp</w:t>
       </w:r>
       <w:r>
@@ -38297,7 +38388,14 @@
         <w:rPr>
           <w:color w:val="000000" w:themeColor="text1"/>
         </w:rPr>
-        <w:t xml:space="preserve">Q) in der Leithandschrift rein auf </w:t>
+        <w:t xml:space="preserve">Q) </w:t>
+      </w:r>
+      <w:r>
+        <w:rPr>
+          <w:color w:val="000000" w:themeColor="text1"/>
+        </w:rPr>
+        <w:lastRenderedPageBreak/>
+        <w:t xml:space="preserve">in der Leithandschrift rein auf </w:t>
       </w:r>
       <w:proofErr w:type="spellStart"/>
       <w:r>
@@ -38509,14 +38607,7 @@
         <w:rPr>
           <w:color w:val="000000" w:themeColor="text1"/>
         </w:rPr>
-        <w:t xml:space="preserve"> reimen zu lassen, </w:t>
-      </w:r>
-      <w:r>
-        <w:rPr>
-          <w:color w:val="000000" w:themeColor="text1"/>
-        </w:rPr>
-        <w:lastRenderedPageBreak/>
-        <w:t>widerspricht dem bisherigen Normalisierungsverfahren. Deshalb wird der ‚unreine‘ Reim in 658.11–12 nach *G und *T akzeptiert.</w:t>
+        <w:t xml:space="preserve"> reimen zu lassen, widerspricht dem bisherigen Normalisierungsverfahren. Deshalb wird der ‚unreine‘ Reim in 658.11–12 nach *G und *T akzeptiert.</w:t>
       </w:r>
     </w:p>
     <w:p>
@@ -41132,6 +41223,7 @@
           <w:i/>
           <w:color w:val="000000" w:themeColor="text1"/>
         </w:rPr>
+        <w:lastRenderedPageBreak/>
         <w:t xml:space="preserve">schilt </w:t>
       </w:r>
       <w:r>
@@ -41440,14 +41532,7 @@
         <w:rPr>
           <w:color w:val="000000" w:themeColor="text1"/>
         </w:rPr>
-        <w:t xml:space="preserve">(*T: </w:t>
-      </w:r>
-      <w:r>
-        <w:rPr>
-          <w:color w:val="000000" w:themeColor="text1"/>
-        </w:rPr>
-        <w:lastRenderedPageBreak/>
-        <w:t>‚</w:t>
+        <w:t>(*T: ‚</w:t>
       </w:r>
       <w:r>
         <w:rPr>
@@ -42054,13 +42139,23 @@
         <w:t xml:space="preserve"> und </w:t>
       </w:r>
       <w:hyperlink r:id="rId53" w:history="1">
+        <w:proofErr w:type="spellStart"/>
         <w:r>
           <w:rPr>
             <w:rStyle w:val="Hyperlink"/>
             <w:color w:val="000000" w:themeColor="text1"/>
             <w:u w:val="none"/>
           </w:rPr>
-          <w:t>Sp. 210 (</w:t>
+          <w:t>Sp</w:t>
+        </w:r>
+        <w:proofErr w:type="spellEnd"/>
+        <w:r>
+          <w:rPr>
+            <w:rStyle w:val="Hyperlink"/>
+            <w:color w:val="000000" w:themeColor="text1"/>
+            <w:u w:val="none"/>
+          </w:rPr>
+          <w:t>. 210 (</w:t>
         </w:r>
         <w:r>
           <w:rPr>
@@ -43836,6 +43931,7 @@
           <w:i/>
           <w:color w:val="000000" w:themeColor="text1"/>
         </w:rPr>
+        <w:lastRenderedPageBreak/>
         <w:t>soldiere</w:t>
       </w:r>
       <w:proofErr w:type="spellEnd"/>
@@ -44290,7 +44386,6 @@
           <w:b/>
           <w:color w:val="000000" w:themeColor="text1"/>
         </w:rPr>
-        <w:lastRenderedPageBreak/>
         <w:t xml:space="preserve">673.14 (*D*m*G*T): </w:t>
       </w:r>
       <w:proofErr w:type="spellStart"/>
@@ -47055,14 +47150,7 @@
         <w:rPr>
           <w:color w:val="000000" w:themeColor="text1"/>
         </w:rPr>
-        <w:t xml:space="preserve">, </w:t>
-      </w:r>
-      <w:r>
-        <w:rPr>
-          <w:color w:val="000000" w:themeColor="text1"/>
-        </w:rPr>
-        <w:lastRenderedPageBreak/>
-        <w:t xml:space="preserve">so dass das in den Fassungstexten von *m und *T befindliche </w:t>
+        <w:t xml:space="preserve">, so dass das in den Fassungstexten von *m und *T befindliche </w:t>
       </w:r>
       <w:proofErr w:type="spellStart"/>
       <w:r>
@@ -49815,6 +49903,7 @@
         <w:rPr>
           <w:color w:val="000000" w:themeColor="text1"/>
         </w:rPr>
+        <w:lastRenderedPageBreak/>
         <w:t xml:space="preserve">Hs. n und Druck W überliefern statt </w:t>
       </w:r>
       <w:proofErr w:type="spellStart"/>
@@ -51591,6 +51680,7 @@
           <w:iCs/>
           <w:color w:val="000000" w:themeColor="text1"/>
         </w:rPr>
+        <w:lastRenderedPageBreak/>
         <w:t>seýl</w:t>
       </w:r>
       <w:proofErr w:type="spellEnd"/>
@@ -51988,14 +52078,7 @@
         <w:rPr>
           <w:color w:val="000000" w:themeColor="text1"/>
         </w:rPr>
-        <w:t xml:space="preserve">, Parzivals Sohn, zum Gral berufen ist und dorthin </w:t>
-      </w:r>
-      <w:r>
-        <w:rPr>
-          <w:color w:val="000000" w:themeColor="text1"/>
-        </w:rPr>
-        <w:lastRenderedPageBreak/>
-        <w:t>(</w:t>
+        <w:t>, Parzivals Sohn, zum Gral berufen ist und dorthin (</w:t>
       </w:r>
       <w:r>
         <w:rPr>
@@ -52478,7 +52561,21 @@
         <w:rPr>
           <w:color w:val="000000" w:themeColor="text1"/>
         </w:rPr>
-        <w:t>von Hs.</w:t>
+        <w:t xml:space="preserve">von </w:t>
+      </w:r>
+      <w:proofErr w:type="spellStart"/>
+      <w:r>
+        <w:rPr>
+          <w:color w:val="000000" w:themeColor="text1"/>
+        </w:rPr>
+        <w:t>Hs</w:t>
+      </w:r>
+      <w:proofErr w:type="spellEnd"/>
+      <w:r>
+        <w:rPr>
+          <w:color w:val="000000" w:themeColor="text1"/>
+        </w:rPr>
+        <w:t>.</w:t>
       </w:r>
       <w:r>
         <w:rPr>
@@ -52978,7 +53075,23 @@
           <w:bCs/>
           <w:color w:val="000000" w:themeColor="text1"/>
         </w:rPr>
-        <w:t xml:space="preserve"> u.a. (Hg.): </w:t>
+        <w:t xml:space="preserve"> u.a. (</w:t>
+      </w:r>
+      <w:proofErr w:type="spellStart"/>
+      <w:r>
+        <w:rPr>
+          <w:bCs/>
+          <w:color w:val="000000" w:themeColor="text1"/>
+        </w:rPr>
+        <w:t>Hg</w:t>
+      </w:r>
+      <w:proofErr w:type="spellEnd"/>
+      <w:r>
+        <w:rPr>
+          <w:bCs/>
+          <w:color w:val="000000" w:themeColor="text1"/>
+        </w:rPr>
+        <w:t xml:space="preserve">.): </w:t>
       </w:r>
       <w:proofErr w:type="spellStart"/>
       <w:r>
@@ -55508,6 +55621,20 @@
     <w:basedOn w:val="Absatz-Standardschriftart"/>
     <w:rsid w:val="008777F8"/>
   </w:style>
+  <w:style w:type="paragraph" w:styleId="StandardWeb">
+    <w:name w:val="Normal (Web)"/>
+    <w:basedOn w:val="Standard"/>
+    <w:uiPriority w:val="99"/>
+    <w:semiHidden/>
+    <w:unhideWhenUsed/>
+    <w:rsid w:val="00B15180"/>
+    <w:pPr>
+      <w:spacing w:before="100" w:beforeAutospacing="1" w:after="100" w:afterAutospacing="1"/>
+    </w:pPr>
+    <w:rPr>
+      <w:lang w:val="de-CH"/>
+    </w:rPr>
+  </w:style>
 </w:styles>
 </file>
 

</xml_diff>